<commit_message>
minor changes to env config
</commit_message>
<xml_diff>
--- a/Innovation Hub Agenda Format.docx
+++ b/Innovation Hub Agenda Format.docx
@@ -1,6 +1,6 @@
 
 <file path=word/document.xml><?xml version="1.0" encoding="utf-8"?>
-<w:document xmlns:wpc="http://schemas.microsoft.com/office/word/2010/wordprocessingCanvas" xmlns:cx="http://schemas.microsoft.com/office/drawing/2014/chartex" xmlns:cx1="http://schemas.microsoft.com/office/drawing/2015/9/8/chartex" xmlns:cx2="http://schemas.microsoft.com/office/drawing/2015/10/21/chartex" xmlns:cx3="http://schemas.microsoft.com/office/drawing/2016/5/9/chartex" xmlns:cx4="http://schemas.microsoft.com/office/drawing/2016/5/10/chartex" xmlns:cx5="http://schemas.microsoft.com/office/drawing/2016/5/11/chartex" xmlns:cx6="http://schemas.microsoft.com/office/drawing/2016/5/12/chartex" xmlns:cx7="http://schemas.microsoft.com/office/drawing/2016/5/13/chartex" xmlns:cx8="http://schemas.microsoft.com/office/drawing/2016/5/14/chartex" xmlns:mc="http://schemas.openxmlformats.org/markup-compatibility/2006" xmlns:aink="http://schemas.microsoft.com/office/drawing/2016/ink" xmlns:am3d="http://schemas.microsoft.com/office/drawing/2017/model3d" xmlns:o="urn:schemas-microsoft-com:office:office" xmlns:oel="http://schemas.microsoft.com/office/2019/extlst" xmlns:r="http://schemas.openxmlformats.org/officeDocument/2006/relationships" xmlns:m="http://schemas.openxmlformats.org/officeDocument/2006/math" xmlns:v="urn:schemas-microsoft-com:vml" xmlns:wp14="http://schemas.microsoft.com/office/word/2010/wordprocessingDrawing" xmlns:wp="http://schemas.openxmlformats.org/drawingml/2006/wordprocessingDrawing" xmlns:w10="urn:schemas-microsoft-com:office:word" xmlns:w="http://schemas.openxmlformats.org/wordprocessingml/2006/main" xmlns:w14="http://schemas.microsoft.com/office/word/2010/wordml" xmlns:w15="http://schemas.microsoft.com/office/word/2012/wordml" xmlns:w16cex="http://schemas.microsoft.com/office/word/2018/wordml/cex" xmlns:w16cid="http://schemas.microsoft.com/office/word/2016/wordml/cid" xmlns:w16="http://schemas.microsoft.com/office/word/2018/wordml" xmlns:w16du="http://schemas.microsoft.com/office/word/2023/wordml/word16du" xmlns:w16sdtdh="http://schemas.microsoft.com/office/word/2020/wordml/sdtdatahash" xmlns:w16se="http://schemas.microsoft.com/office/word/2015/wordml/symex" xmlns:wpg="http://schemas.microsoft.com/office/word/2010/wordprocessingGroup" xmlns:wpi="http://schemas.microsoft.com/office/word/2010/wordprocessingInk" xmlns:wne="http://schemas.microsoft.com/office/word/2006/wordml" xmlns:wps="http://schemas.microsoft.com/office/word/2010/wordprocessingShape" mc:Ignorable="w14 w15 w16se w16cid w16 w16cex w16sdtdh w16du wp14">
+<w:document xmlns:wpc="http://schemas.microsoft.com/office/word/2010/wordprocessingCanvas" xmlns:cx="http://schemas.microsoft.com/office/drawing/2014/chartex" xmlns:cx1="http://schemas.microsoft.com/office/drawing/2015/9/8/chartex" xmlns:cx2="http://schemas.microsoft.com/office/drawing/2015/10/21/chartex" xmlns:cx3="http://schemas.microsoft.com/office/drawing/2016/5/9/chartex" xmlns:cx4="http://schemas.microsoft.com/office/drawing/2016/5/10/chartex" xmlns:cx5="http://schemas.microsoft.com/office/drawing/2016/5/11/chartex" xmlns:cx6="http://schemas.microsoft.com/office/drawing/2016/5/12/chartex" xmlns:cx7="http://schemas.microsoft.com/office/drawing/2016/5/13/chartex" xmlns:cx8="http://schemas.microsoft.com/office/drawing/2016/5/14/chartex" xmlns:mc="http://schemas.openxmlformats.org/markup-compatibility/2006" xmlns:aink="http://schemas.microsoft.com/office/drawing/2016/ink" xmlns:am3d="http://schemas.microsoft.com/office/drawing/2017/model3d" xmlns:o="urn:schemas-microsoft-com:office:office" xmlns:oel="http://schemas.microsoft.com/office/2019/extlst" xmlns:r="http://schemas.openxmlformats.org/officeDocument/2006/relationships" xmlns:m="http://schemas.openxmlformats.org/officeDocument/2006/math" xmlns:v="urn:schemas-microsoft-com:vml" xmlns:wp14="http://schemas.microsoft.com/office/word/2010/wordprocessingDrawing" xmlns:wp="http://schemas.openxmlformats.org/drawingml/2006/wordprocessingDrawing" xmlns:w10="urn:schemas-microsoft-com:office:word" xmlns:w="http://schemas.openxmlformats.org/wordprocessingml/2006/main" xmlns:w14="http://schemas.microsoft.com/office/word/2010/wordml" xmlns:w15="http://schemas.microsoft.com/office/word/2012/wordml" xmlns:w16cex="http://schemas.microsoft.com/office/word/2018/wordml/cex" xmlns:w16cid="http://schemas.microsoft.com/office/word/2016/wordml/cid" xmlns:w16="http://schemas.microsoft.com/office/word/2018/wordml" xmlns:w16du="http://schemas.microsoft.com/office/word/2023/wordml/word16du" xmlns:w16sdtdh="http://schemas.microsoft.com/office/word/2020/wordml/sdtdatahash" xmlns:w16sdtfl="http://schemas.microsoft.com/office/word/2024/wordml/sdtformatlock" xmlns:w16se="http://schemas.microsoft.com/office/word/2015/wordml/symex" xmlns:wpg="http://schemas.microsoft.com/office/word/2010/wordprocessingGroup" xmlns:wpi="http://schemas.microsoft.com/office/word/2010/wordprocessingInk" xmlns:wne="http://schemas.microsoft.com/office/word/2006/wordml" xmlns:wps="http://schemas.microsoft.com/office/word/2010/wordprocessingShape" mc:Ignorable="w14 w15 w16se w16cid w16 w16cex w16sdtdh w16sdtfl w16du wp14">
   <w:body>
     <w:p>
       <w:pPr>
@@ -372,74 +372,6 @@
           </w:p>
         </w:tc>
       </w:tr>
-      <w:tr>
-        <w:trPr>
-          <w:trHeight w:val="300"/>
-        </w:trPr>
-        <w:tc>
-          <w:tcPr>
-            <w:tcW w:w="2269" w:type="dxa"/>
-          </w:tcPr>
-          <w:p>
-            <w:pPr>
-              <w:rPr>
-                <w:rFonts w:asciiTheme="minorHAnsi" w:hAnsiTheme="minorHAnsi" w:cstheme="minorHAnsi"/>
-                <w:color w:val="767171" w:themeColor="background2" w:themeShade="80"/>
-                <w:sz w:val="22"/>
-                <w:szCs w:val="22"/>
-              </w:rPr>
-            </w:pPr>
-          </w:p>
-        </w:tc>
-        <w:tc>
-          <w:tcPr>
-            <w:tcW w:w="3079" w:type="dxa"/>
-          </w:tcPr>
-          <w:p>
-            <w:pPr>
-              <w:rPr>
-                <w:rFonts w:asciiTheme="minorHAnsi" w:hAnsiTheme="minorHAnsi" w:cstheme="minorHAnsi"/>
-                <w:color w:val="0070C0"/>
-                <w:sz w:val="22"/>
-                <w:szCs w:val="22"/>
-              </w:rPr>
-            </w:pPr>
-          </w:p>
-        </w:tc>
-        <w:tc>
-          <w:tcPr>
-            <w:tcW w:w="4717" w:type="dxa"/>
-          </w:tcPr>
-          <w:p>
-            <w:pPr>
-              <w:jc w:val="both"/>
-              <w:rPr>
-                <w:rFonts w:asciiTheme="minorHAnsi" w:hAnsiTheme="minorHAnsi" w:cstheme="minorHAnsi"/>
-                <w:color w:val="0070C0"/>
-                <w:sz w:val="22"/>
-                <w:szCs w:val="22"/>
-              </w:rPr>
-            </w:pPr>
-          </w:p>
-        </w:tc>
-        <w:tc>
-          <w:tcPr>
-            <w:tcW w:w="5245" w:type="dxa"/>
-          </w:tcPr>
-          <w:p>
-            <w:pPr>
-              <w:pStyle w:val="paragraph"/>
-              <w:textAlignment w:val="baseline"/>
-              <w:rPr>
-                <w:rFonts w:ascii="Segoe UI" w:hAnsi="Segoe UI" w:cs="Segoe UI"/>
-                <w:color w:val="767171"/>
-                <w:sz w:val="22"/>
-                <w:szCs w:val="22"/>
-              </w:rPr>
-            </w:pPr>
-          </w:p>
-        </w:tc>
-      </w:tr>
     </w:tbl>
     <w:p>
       <w:pPr>
@@ -462,7 +394,7 @@
 </file>
 
 <file path=word/endnotes.xml><?xml version="1.0" encoding="utf-8"?>
-<w:endnotes xmlns:wpc="http://schemas.microsoft.com/office/word/2010/wordprocessingCanvas" xmlns:cx="http://schemas.microsoft.com/office/drawing/2014/chartex" xmlns:cx1="http://schemas.microsoft.com/office/drawing/2015/9/8/chartex" xmlns:cx2="http://schemas.microsoft.com/office/drawing/2015/10/21/chartex" xmlns:cx3="http://schemas.microsoft.com/office/drawing/2016/5/9/chartex" xmlns:cx4="http://schemas.microsoft.com/office/drawing/2016/5/10/chartex" xmlns:cx5="http://schemas.microsoft.com/office/drawing/2016/5/11/chartex" xmlns:cx6="http://schemas.microsoft.com/office/drawing/2016/5/12/chartex" xmlns:cx7="http://schemas.microsoft.com/office/drawing/2016/5/13/chartex" xmlns:cx8="http://schemas.microsoft.com/office/drawing/2016/5/14/chartex" xmlns:mc="http://schemas.openxmlformats.org/markup-compatibility/2006" xmlns:aink="http://schemas.microsoft.com/office/drawing/2016/ink" xmlns:am3d="http://schemas.microsoft.com/office/drawing/2017/model3d" xmlns:o="urn:schemas-microsoft-com:office:office" xmlns:oel="http://schemas.microsoft.com/office/2019/extlst" xmlns:r="http://schemas.openxmlformats.org/officeDocument/2006/relationships" xmlns:m="http://schemas.openxmlformats.org/officeDocument/2006/math" xmlns:v="urn:schemas-microsoft-com:vml" xmlns:wp14="http://schemas.microsoft.com/office/word/2010/wordprocessingDrawing" xmlns:wp="http://schemas.openxmlformats.org/drawingml/2006/wordprocessingDrawing" xmlns:w10="urn:schemas-microsoft-com:office:word" xmlns:w="http://schemas.openxmlformats.org/wordprocessingml/2006/main" xmlns:w14="http://schemas.microsoft.com/office/word/2010/wordml" xmlns:w15="http://schemas.microsoft.com/office/word/2012/wordml" xmlns:w16cex="http://schemas.microsoft.com/office/word/2018/wordml/cex" xmlns:w16cid="http://schemas.microsoft.com/office/word/2016/wordml/cid" xmlns:w16="http://schemas.microsoft.com/office/word/2018/wordml" xmlns:w16du="http://schemas.microsoft.com/office/word/2023/wordml/word16du" xmlns:w16sdtdh="http://schemas.microsoft.com/office/word/2020/wordml/sdtdatahash" xmlns:w16se="http://schemas.microsoft.com/office/word/2015/wordml/symex" xmlns:wpg="http://schemas.microsoft.com/office/word/2010/wordprocessingGroup" xmlns:wpi="http://schemas.microsoft.com/office/word/2010/wordprocessingInk" xmlns:wne="http://schemas.microsoft.com/office/word/2006/wordml" xmlns:wps="http://schemas.microsoft.com/office/word/2010/wordprocessingShape" mc:Ignorable="w14 w15 w16se w16cid w16 w16cex w16sdtdh w16du wp14">
+<w:endnotes xmlns:wpc="http://schemas.microsoft.com/office/word/2010/wordprocessingCanvas" xmlns:cx="http://schemas.microsoft.com/office/drawing/2014/chartex" xmlns:cx1="http://schemas.microsoft.com/office/drawing/2015/9/8/chartex" xmlns:cx2="http://schemas.microsoft.com/office/drawing/2015/10/21/chartex" xmlns:cx3="http://schemas.microsoft.com/office/drawing/2016/5/9/chartex" xmlns:cx4="http://schemas.microsoft.com/office/drawing/2016/5/10/chartex" xmlns:cx5="http://schemas.microsoft.com/office/drawing/2016/5/11/chartex" xmlns:cx6="http://schemas.microsoft.com/office/drawing/2016/5/12/chartex" xmlns:cx7="http://schemas.microsoft.com/office/drawing/2016/5/13/chartex" xmlns:cx8="http://schemas.microsoft.com/office/drawing/2016/5/14/chartex" xmlns:mc="http://schemas.openxmlformats.org/markup-compatibility/2006" xmlns:aink="http://schemas.microsoft.com/office/drawing/2016/ink" xmlns:am3d="http://schemas.microsoft.com/office/drawing/2017/model3d" xmlns:o="urn:schemas-microsoft-com:office:office" xmlns:oel="http://schemas.microsoft.com/office/2019/extlst" xmlns:r="http://schemas.openxmlformats.org/officeDocument/2006/relationships" xmlns:m="http://schemas.openxmlformats.org/officeDocument/2006/math" xmlns:v="urn:schemas-microsoft-com:vml" xmlns:wp14="http://schemas.microsoft.com/office/word/2010/wordprocessingDrawing" xmlns:wp="http://schemas.openxmlformats.org/drawingml/2006/wordprocessingDrawing" xmlns:w10="urn:schemas-microsoft-com:office:word" xmlns:w="http://schemas.openxmlformats.org/wordprocessingml/2006/main" xmlns:w14="http://schemas.microsoft.com/office/word/2010/wordml" xmlns:w15="http://schemas.microsoft.com/office/word/2012/wordml" xmlns:w16cex="http://schemas.microsoft.com/office/word/2018/wordml/cex" xmlns:w16cid="http://schemas.microsoft.com/office/word/2016/wordml/cid" xmlns:w16="http://schemas.microsoft.com/office/word/2018/wordml" xmlns:w16du="http://schemas.microsoft.com/office/word/2023/wordml/word16du" xmlns:w16sdtdh="http://schemas.microsoft.com/office/word/2020/wordml/sdtdatahash" xmlns:w16sdtfl="http://schemas.microsoft.com/office/word/2024/wordml/sdtformatlock" xmlns:w16se="http://schemas.microsoft.com/office/word/2015/wordml/symex" xmlns:wpg="http://schemas.microsoft.com/office/word/2010/wordprocessingGroup" xmlns:wpi="http://schemas.microsoft.com/office/word/2010/wordprocessingInk" xmlns:wne="http://schemas.microsoft.com/office/word/2006/wordml" xmlns:wps="http://schemas.microsoft.com/office/word/2010/wordprocessingShape" mc:Ignorable="w14 w15 w16se w16cid w16 w16cex w16sdtdh w16sdtfl w16du wp14">
   <w:endnote w:type="separator" w:id="-1">
     <w:p>
       <w:r>
@@ -488,7 +420,7 @@
 </file>
 
 <file path=word/footer1.xml><?xml version="1.0" encoding="utf-8"?>
-<w:ftr xmlns:wpc="http://schemas.microsoft.com/office/word/2010/wordprocessingCanvas" xmlns:cx="http://schemas.microsoft.com/office/drawing/2014/chartex" xmlns:cx1="http://schemas.microsoft.com/office/drawing/2015/9/8/chartex" xmlns:cx2="http://schemas.microsoft.com/office/drawing/2015/10/21/chartex" xmlns:cx3="http://schemas.microsoft.com/office/drawing/2016/5/9/chartex" xmlns:cx4="http://schemas.microsoft.com/office/drawing/2016/5/10/chartex" xmlns:cx5="http://schemas.microsoft.com/office/drawing/2016/5/11/chartex" xmlns:cx6="http://schemas.microsoft.com/office/drawing/2016/5/12/chartex" xmlns:cx7="http://schemas.microsoft.com/office/drawing/2016/5/13/chartex" xmlns:cx8="http://schemas.microsoft.com/office/drawing/2016/5/14/chartex" xmlns:mc="http://schemas.openxmlformats.org/markup-compatibility/2006" xmlns:aink="http://schemas.microsoft.com/office/drawing/2016/ink" xmlns:am3d="http://schemas.microsoft.com/office/drawing/2017/model3d" xmlns:o="urn:schemas-microsoft-com:office:office" xmlns:oel="http://schemas.microsoft.com/office/2019/extlst" xmlns:r="http://schemas.openxmlformats.org/officeDocument/2006/relationships" xmlns:m="http://schemas.openxmlformats.org/officeDocument/2006/math" xmlns:v="urn:schemas-microsoft-com:vml" xmlns:wp14="http://schemas.microsoft.com/office/word/2010/wordprocessingDrawing" xmlns:wp="http://schemas.openxmlformats.org/drawingml/2006/wordprocessingDrawing" xmlns:w10="urn:schemas-microsoft-com:office:word" xmlns:w="http://schemas.openxmlformats.org/wordprocessingml/2006/main" xmlns:w14="http://schemas.microsoft.com/office/word/2010/wordml" xmlns:w15="http://schemas.microsoft.com/office/word/2012/wordml" xmlns:w16cex="http://schemas.microsoft.com/office/word/2018/wordml/cex" xmlns:w16cid="http://schemas.microsoft.com/office/word/2016/wordml/cid" xmlns:w16="http://schemas.microsoft.com/office/word/2018/wordml" xmlns:w16du="http://schemas.microsoft.com/office/word/2023/wordml/word16du" xmlns:w16sdtdh="http://schemas.microsoft.com/office/word/2020/wordml/sdtdatahash" xmlns:w16se="http://schemas.microsoft.com/office/word/2015/wordml/symex" xmlns:wpg="http://schemas.microsoft.com/office/word/2010/wordprocessingGroup" xmlns:wpi="http://schemas.microsoft.com/office/word/2010/wordprocessingInk" xmlns:wne="http://schemas.microsoft.com/office/word/2006/wordml" xmlns:wps="http://schemas.microsoft.com/office/word/2010/wordprocessingShape" mc:Ignorable="w14 w15 w16se w16cid w16 w16cex w16sdtdh w16du wp14">
+<w:ftr xmlns:wpc="http://schemas.microsoft.com/office/word/2010/wordprocessingCanvas" xmlns:cx="http://schemas.microsoft.com/office/drawing/2014/chartex" xmlns:cx1="http://schemas.microsoft.com/office/drawing/2015/9/8/chartex" xmlns:cx2="http://schemas.microsoft.com/office/drawing/2015/10/21/chartex" xmlns:cx3="http://schemas.microsoft.com/office/drawing/2016/5/9/chartex" xmlns:cx4="http://schemas.microsoft.com/office/drawing/2016/5/10/chartex" xmlns:cx5="http://schemas.microsoft.com/office/drawing/2016/5/11/chartex" xmlns:cx6="http://schemas.microsoft.com/office/drawing/2016/5/12/chartex" xmlns:cx7="http://schemas.microsoft.com/office/drawing/2016/5/13/chartex" xmlns:cx8="http://schemas.microsoft.com/office/drawing/2016/5/14/chartex" xmlns:mc="http://schemas.openxmlformats.org/markup-compatibility/2006" xmlns:aink="http://schemas.microsoft.com/office/drawing/2016/ink" xmlns:am3d="http://schemas.microsoft.com/office/drawing/2017/model3d" xmlns:o="urn:schemas-microsoft-com:office:office" xmlns:oel="http://schemas.microsoft.com/office/2019/extlst" xmlns:r="http://schemas.openxmlformats.org/officeDocument/2006/relationships" xmlns:m="http://schemas.openxmlformats.org/officeDocument/2006/math" xmlns:v="urn:schemas-microsoft-com:vml" xmlns:wp14="http://schemas.microsoft.com/office/word/2010/wordprocessingDrawing" xmlns:wp="http://schemas.openxmlformats.org/drawingml/2006/wordprocessingDrawing" xmlns:w10="urn:schemas-microsoft-com:office:word" xmlns:w="http://schemas.openxmlformats.org/wordprocessingml/2006/main" xmlns:w14="http://schemas.microsoft.com/office/word/2010/wordml" xmlns:w15="http://schemas.microsoft.com/office/word/2012/wordml" xmlns:w16cex="http://schemas.microsoft.com/office/word/2018/wordml/cex" xmlns:w16cid="http://schemas.microsoft.com/office/word/2016/wordml/cid" xmlns:w16="http://schemas.microsoft.com/office/word/2018/wordml" xmlns:w16du="http://schemas.microsoft.com/office/word/2023/wordml/word16du" xmlns:w16sdtdh="http://schemas.microsoft.com/office/word/2020/wordml/sdtdatahash" xmlns:w16sdtfl="http://schemas.microsoft.com/office/word/2024/wordml/sdtformatlock" xmlns:w16se="http://schemas.microsoft.com/office/word/2015/wordml/symex" xmlns:wpg="http://schemas.microsoft.com/office/word/2010/wordprocessingGroup" xmlns:wpi="http://schemas.microsoft.com/office/word/2010/wordprocessingInk" xmlns:wne="http://schemas.microsoft.com/office/word/2006/wordml" xmlns:wps="http://schemas.microsoft.com/office/word/2010/wordprocessingShape" mc:Ignorable="w14 w15 w16se w16cid w16 w16cex w16sdtdh w16sdtfl w16du wp14">
   <w:p>
     <w:r>
       <w:rPr>
@@ -563,7 +495,7 @@
 </file>
 
 <file path=word/footnotes.xml><?xml version="1.0" encoding="utf-8"?>
-<w:footnotes xmlns:wpc="http://schemas.microsoft.com/office/word/2010/wordprocessingCanvas" xmlns:cx="http://schemas.microsoft.com/office/drawing/2014/chartex" xmlns:cx1="http://schemas.microsoft.com/office/drawing/2015/9/8/chartex" xmlns:cx2="http://schemas.microsoft.com/office/drawing/2015/10/21/chartex" xmlns:cx3="http://schemas.microsoft.com/office/drawing/2016/5/9/chartex" xmlns:cx4="http://schemas.microsoft.com/office/drawing/2016/5/10/chartex" xmlns:cx5="http://schemas.microsoft.com/office/drawing/2016/5/11/chartex" xmlns:cx6="http://schemas.microsoft.com/office/drawing/2016/5/12/chartex" xmlns:cx7="http://schemas.microsoft.com/office/drawing/2016/5/13/chartex" xmlns:cx8="http://schemas.microsoft.com/office/drawing/2016/5/14/chartex" xmlns:mc="http://schemas.openxmlformats.org/markup-compatibility/2006" xmlns:aink="http://schemas.microsoft.com/office/drawing/2016/ink" xmlns:am3d="http://schemas.microsoft.com/office/drawing/2017/model3d" xmlns:o="urn:schemas-microsoft-com:office:office" xmlns:oel="http://schemas.microsoft.com/office/2019/extlst" xmlns:r="http://schemas.openxmlformats.org/officeDocument/2006/relationships" xmlns:m="http://schemas.openxmlformats.org/officeDocument/2006/math" xmlns:v="urn:schemas-microsoft-com:vml" xmlns:wp14="http://schemas.microsoft.com/office/word/2010/wordprocessingDrawing" xmlns:wp="http://schemas.openxmlformats.org/drawingml/2006/wordprocessingDrawing" xmlns:w10="urn:schemas-microsoft-com:office:word" xmlns:w="http://schemas.openxmlformats.org/wordprocessingml/2006/main" xmlns:w14="http://schemas.microsoft.com/office/word/2010/wordml" xmlns:w15="http://schemas.microsoft.com/office/word/2012/wordml" xmlns:w16cex="http://schemas.microsoft.com/office/word/2018/wordml/cex" xmlns:w16cid="http://schemas.microsoft.com/office/word/2016/wordml/cid" xmlns:w16="http://schemas.microsoft.com/office/word/2018/wordml" xmlns:w16du="http://schemas.microsoft.com/office/word/2023/wordml/word16du" xmlns:w16sdtdh="http://schemas.microsoft.com/office/word/2020/wordml/sdtdatahash" xmlns:w16se="http://schemas.microsoft.com/office/word/2015/wordml/symex" xmlns:wpg="http://schemas.microsoft.com/office/word/2010/wordprocessingGroup" xmlns:wpi="http://schemas.microsoft.com/office/word/2010/wordprocessingInk" xmlns:wne="http://schemas.microsoft.com/office/word/2006/wordml" xmlns:wps="http://schemas.microsoft.com/office/word/2010/wordprocessingShape" mc:Ignorable="w14 w15 w16se w16cid w16 w16cex w16sdtdh w16du wp14">
+<w:footnotes xmlns:wpc="http://schemas.microsoft.com/office/word/2010/wordprocessingCanvas" xmlns:cx="http://schemas.microsoft.com/office/drawing/2014/chartex" xmlns:cx1="http://schemas.microsoft.com/office/drawing/2015/9/8/chartex" xmlns:cx2="http://schemas.microsoft.com/office/drawing/2015/10/21/chartex" xmlns:cx3="http://schemas.microsoft.com/office/drawing/2016/5/9/chartex" xmlns:cx4="http://schemas.microsoft.com/office/drawing/2016/5/10/chartex" xmlns:cx5="http://schemas.microsoft.com/office/drawing/2016/5/11/chartex" xmlns:cx6="http://schemas.microsoft.com/office/drawing/2016/5/12/chartex" xmlns:cx7="http://schemas.microsoft.com/office/drawing/2016/5/13/chartex" xmlns:cx8="http://schemas.microsoft.com/office/drawing/2016/5/14/chartex" xmlns:mc="http://schemas.openxmlformats.org/markup-compatibility/2006" xmlns:aink="http://schemas.microsoft.com/office/drawing/2016/ink" xmlns:am3d="http://schemas.microsoft.com/office/drawing/2017/model3d" xmlns:o="urn:schemas-microsoft-com:office:office" xmlns:oel="http://schemas.microsoft.com/office/2019/extlst" xmlns:r="http://schemas.openxmlformats.org/officeDocument/2006/relationships" xmlns:m="http://schemas.openxmlformats.org/officeDocument/2006/math" xmlns:v="urn:schemas-microsoft-com:vml" xmlns:wp14="http://schemas.microsoft.com/office/word/2010/wordprocessingDrawing" xmlns:wp="http://schemas.openxmlformats.org/drawingml/2006/wordprocessingDrawing" xmlns:w10="urn:schemas-microsoft-com:office:word" xmlns:w="http://schemas.openxmlformats.org/wordprocessingml/2006/main" xmlns:w14="http://schemas.microsoft.com/office/word/2010/wordml" xmlns:w15="http://schemas.microsoft.com/office/word/2012/wordml" xmlns:w16cex="http://schemas.microsoft.com/office/word/2018/wordml/cex" xmlns:w16cid="http://schemas.microsoft.com/office/word/2016/wordml/cid" xmlns:w16="http://schemas.microsoft.com/office/word/2018/wordml" xmlns:w16du="http://schemas.microsoft.com/office/word/2023/wordml/word16du" xmlns:w16sdtdh="http://schemas.microsoft.com/office/word/2020/wordml/sdtdatahash" xmlns:w16sdtfl="http://schemas.microsoft.com/office/word/2024/wordml/sdtformatlock" xmlns:w16se="http://schemas.microsoft.com/office/word/2015/wordml/symex" xmlns:wpg="http://schemas.microsoft.com/office/word/2010/wordprocessingGroup" xmlns:wpi="http://schemas.microsoft.com/office/word/2010/wordprocessingInk" xmlns:wne="http://schemas.microsoft.com/office/word/2006/wordml" xmlns:wps="http://schemas.microsoft.com/office/word/2010/wordprocessingShape" mc:Ignorable="w14 w15 w16se w16cid w16 w16cex w16sdtdh w16sdtfl w16du wp14">
   <w:footnote w:type="separator" w:id="-1">
     <w:p>
       <w:r>
@@ -589,7 +521,7 @@
 </file>
 
 <file path=word/numbering.xml><?xml version="1.0" encoding="utf-8"?>
-<w:numbering xmlns:wpc="http://schemas.microsoft.com/office/word/2010/wordprocessingCanvas" xmlns:cx="http://schemas.microsoft.com/office/drawing/2014/chartex" xmlns:cx1="http://schemas.microsoft.com/office/drawing/2015/9/8/chartex" xmlns:cx2="http://schemas.microsoft.com/office/drawing/2015/10/21/chartex" xmlns:cx3="http://schemas.microsoft.com/office/drawing/2016/5/9/chartex" xmlns:cx4="http://schemas.microsoft.com/office/drawing/2016/5/10/chartex" xmlns:cx5="http://schemas.microsoft.com/office/drawing/2016/5/11/chartex" xmlns:cx6="http://schemas.microsoft.com/office/drawing/2016/5/12/chartex" xmlns:cx7="http://schemas.microsoft.com/office/drawing/2016/5/13/chartex" xmlns:cx8="http://schemas.microsoft.com/office/drawing/2016/5/14/chartex" xmlns:mc="http://schemas.openxmlformats.org/markup-compatibility/2006" xmlns:aink="http://schemas.microsoft.com/office/drawing/2016/ink" xmlns:am3d="http://schemas.microsoft.com/office/drawing/2017/model3d" xmlns:o="urn:schemas-microsoft-com:office:office" xmlns:oel="http://schemas.microsoft.com/office/2019/extlst" xmlns:r="http://schemas.openxmlformats.org/officeDocument/2006/relationships" xmlns:m="http://schemas.openxmlformats.org/officeDocument/2006/math" xmlns:v="urn:schemas-microsoft-com:vml" xmlns:wp14="http://schemas.microsoft.com/office/word/2010/wordprocessingDrawing" xmlns:wp="http://schemas.openxmlformats.org/drawingml/2006/wordprocessingDrawing" xmlns:w10="urn:schemas-microsoft-com:office:word" xmlns:w="http://schemas.openxmlformats.org/wordprocessingml/2006/main" xmlns:w14="http://schemas.microsoft.com/office/word/2010/wordml" xmlns:w15="http://schemas.microsoft.com/office/word/2012/wordml" xmlns:w16cex="http://schemas.microsoft.com/office/word/2018/wordml/cex" xmlns:w16cid="http://schemas.microsoft.com/office/word/2016/wordml/cid" xmlns:w16="http://schemas.microsoft.com/office/word/2018/wordml" xmlns:w16du="http://schemas.microsoft.com/office/word/2023/wordml/word16du" xmlns:w16sdtdh="http://schemas.microsoft.com/office/word/2020/wordml/sdtdatahash" xmlns:w16se="http://schemas.microsoft.com/office/word/2015/wordml/symex" xmlns:wpg="http://schemas.microsoft.com/office/word/2010/wordprocessingGroup" xmlns:wpi="http://schemas.microsoft.com/office/word/2010/wordprocessingInk" xmlns:wne="http://schemas.microsoft.com/office/word/2006/wordml" xmlns:wps="http://schemas.microsoft.com/office/word/2010/wordprocessingShape" mc:Ignorable="w14 w15 w16se w16cid w16 w16cex w16sdtdh w16du wp14">
+<w:numbering xmlns:wpc="http://schemas.microsoft.com/office/word/2010/wordprocessingCanvas" xmlns:cx="http://schemas.microsoft.com/office/drawing/2014/chartex" xmlns:cx1="http://schemas.microsoft.com/office/drawing/2015/9/8/chartex" xmlns:cx2="http://schemas.microsoft.com/office/drawing/2015/10/21/chartex" xmlns:cx3="http://schemas.microsoft.com/office/drawing/2016/5/9/chartex" xmlns:cx4="http://schemas.microsoft.com/office/drawing/2016/5/10/chartex" xmlns:cx5="http://schemas.microsoft.com/office/drawing/2016/5/11/chartex" xmlns:cx6="http://schemas.microsoft.com/office/drawing/2016/5/12/chartex" xmlns:cx7="http://schemas.microsoft.com/office/drawing/2016/5/13/chartex" xmlns:cx8="http://schemas.microsoft.com/office/drawing/2016/5/14/chartex" xmlns:mc="http://schemas.openxmlformats.org/markup-compatibility/2006" xmlns:aink="http://schemas.microsoft.com/office/drawing/2016/ink" xmlns:am3d="http://schemas.microsoft.com/office/drawing/2017/model3d" xmlns:o="urn:schemas-microsoft-com:office:office" xmlns:oel="http://schemas.microsoft.com/office/2019/extlst" xmlns:r="http://schemas.openxmlformats.org/officeDocument/2006/relationships" xmlns:m="http://schemas.openxmlformats.org/officeDocument/2006/math" xmlns:v="urn:schemas-microsoft-com:vml" xmlns:wp14="http://schemas.microsoft.com/office/word/2010/wordprocessingDrawing" xmlns:wp="http://schemas.openxmlformats.org/drawingml/2006/wordprocessingDrawing" xmlns:w10="urn:schemas-microsoft-com:office:word" xmlns:w="http://schemas.openxmlformats.org/wordprocessingml/2006/main" xmlns:w14="http://schemas.microsoft.com/office/word/2010/wordml" xmlns:w15="http://schemas.microsoft.com/office/word/2012/wordml" xmlns:w16cex="http://schemas.microsoft.com/office/word/2018/wordml/cex" xmlns:w16cid="http://schemas.microsoft.com/office/word/2016/wordml/cid" xmlns:w16="http://schemas.microsoft.com/office/word/2018/wordml" xmlns:w16du="http://schemas.microsoft.com/office/word/2023/wordml/word16du" xmlns:w16sdtdh="http://schemas.microsoft.com/office/word/2020/wordml/sdtdatahash" xmlns:w16sdtfl="http://schemas.microsoft.com/office/word/2024/wordml/sdtformatlock" xmlns:w16se="http://schemas.microsoft.com/office/word/2015/wordml/symex" xmlns:wpg="http://schemas.microsoft.com/office/word/2010/wordprocessingGroup" xmlns:wpi="http://schemas.microsoft.com/office/word/2010/wordprocessingInk" xmlns:wne="http://schemas.microsoft.com/office/word/2006/wordml" xmlns:wps="http://schemas.microsoft.com/office/word/2010/wordprocessingShape" mc:Ignorable="w14 w15 w16se w16cid w16 w16cex w16sdtdh w16sdtfl w16du wp14">
   <w:abstractNum w:abstractNumId="0" w15:restartNumberingAfterBreak="0">
     <w:nsid w:val="FFFFFF89"/>
     <w:multiLevelType w:val="singleLevel"/>
@@ -4978,7 +4910,7 @@
 </file>
 
 <file path=word/styles.xml><?xml version="1.0" encoding="utf-8"?>
-<w:styles xmlns:mc="http://schemas.openxmlformats.org/markup-compatibility/2006" xmlns:r="http://schemas.openxmlformats.org/officeDocument/2006/relationships" xmlns:w="http://schemas.openxmlformats.org/wordprocessingml/2006/main" xmlns:w14="http://schemas.microsoft.com/office/word/2010/wordml" xmlns:w15="http://schemas.microsoft.com/office/word/2012/wordml" xmlns:w16cex="http://schemas.microsoft.com/office/word/2018/wordml/cex" xmlns:w16cid="http://schemas.microsoft.com/office/word/2016/wordml/cid" xmlns:w16="http://schemas.microsoft.com/office/word/2018/wordml" xmlns:w16du="http://schemas.microsoft.com/office/word/2023/wordml/word16du" xmlns:w16sdtdh="http://schemas.microsoft.com/office/word/2020/wordml/sdtdatahash" xmlns:w16se="http://schemas.microsoft.com/office/word/2015/wordml/symex" mc:Ignorable="w14 w15 w16se w16cid w16 w16cex w16sdtdh w16du">
+<w:styles xmlns:mc="http://schemas.openxmlformats.org/markup-compatibility/2006" xmlns:r="http://schemas.openxmlformats.org/officeDocument/2006/relationships" xmlns:w="http://schemas.openxmlformats.org/wordprocessingml/2006/main" xmlns:w14="http://schemas.microsoft.com/office/word/2010/wordml" xmlns:w15="http://schemas.microsoft.com/office/word/2012/wordml" xmlns:w16cex="http://schemas.microsoft.com/office/word/2018/wordml/cex" xmlns:w16cid="http://schemas.microsoft.com/office/word/2016/wordml/cid" xmlns:w16="http://schemas.microsoft.com/office/word/2018/wordml" xmlns:w16du="http://schemas.microsoft.com/office/word/2023/wordml/word16du" xmlns:w16sdtdh="http://schemas.microsoft.com/office/word/2020/wordml/sdtdatahash" xmlns:w16sdtfl="http://schemas.microsoft.com/office/word/2024/wordml/sdtformatlock" xmlns:w16se="http://schemas.microsoft.com/office/word/2015/wordml/symex" mc:Ignorable="w14 w15 w16se w16cid w16 w16cex w16sdtdh w16sdtfl w16du">
   <w:docDefaults>
     <w:rPrDefault>
       <w:rPr>
@@ -6348,6 +6280,28 @@
 </file>
 
 <file path=customXml/item1.xml><?xml version="1.0" encoding="utf-8"?>
+<b:Sources xmlns:b="http://schemas.openxmlformats.org/officeDocument/2006/bibliography" xmlns="http://schemas.openxmlformats.org/officeDocument/2006/bibliography" SelectedStyle="\APASixthEditionOfficeOnline.xsl" StyleName="APA" Version="6"/>
+</file>
+
+<file path=customXml/item2.xml><?xml version="1.0" encoding="utf-8"?>
+<p:properties xmlns:p="http://schemas.microsoft.com/office/2006/metadata/properties" xmlns:xsi="http://www.w3.org/2001/XMLSchema-instance" xmlns:pc="http://schemas.microsoft.com/office/infopath/2007/PartnerControls">
+  <documentManagement>
+    <_ip_UnifiedCompliancePolicyUIAction xmlns="http://schemas.microsoft.com/sharepoint/v3" xsi:nil="true"/>
+    <_ip_UnifiedCompliancePolicyProperties xmlns="http://schemas.microsoft.com/sharepoint/v3" xsi:nil="true"/>
+    <lcf76f155ced4ddcb4097134ff3c332f xmlns="d0eeaf59-be83-472c-8e5b-1f45fa849769">
+      <Terms xmlns="http://schemas.microsoft.com/office/infopath/2007/PartnerControls"/>
+    </lcf76f155ced4ddcb4097134ff3c332f>
+    <TaxCatchAll xmlns="230e9df3-be65-4c73-a93b-d1236ebd677e" xsi:nil="true"/>
+    <MTC_x002d_Date xmlns="d0eeaf59-be83-472c-8e5b-1f45fa849769" xsi:nil="true"/>
+  </documentManagement>
+</p:properties>
+</file>
+
+<file path=customXml/item3.xml><?xml version="1.0" encoding="utf-8"?>
+<LongProperties xmlns="http://schemas.microsoft.com/office/2006/metadata/longProperties"/>
+</file>
+
+<file path=customXml/item4.xml><?xml version="1.0" encoding="utf-8"?>
 <ct:contentTypeSchema xmlns:ct="http://schemas.microsoft.com/office/2006/metadata/contentType" xmlns:ma="http://schemas.microsoft.com/office/2006/metadata/properties/metaAttributes" ct:_="" ma:_="" ma:contentTypeName="Document" ma:contentTypeID="0x010100CF8135693F6D414488FE89389D18EF32" ma:contentTypeVersion="21" ma:contentTypeDescription="Create a new document." ma:contentTypeScope="" ma:versionID="bb434a665753679dfdf2e793c22917a8">
   <xsd:schema xmlns:xsd="http://www.w3.org/2001/XMLSchema" xmlns:xs="http://www.w3.org/2001/XMLSchema" xmlns:p="http://schemas.microsoft.com/office/2006/metadata/properties" xmlns:ns1="http://schemas.microsoft.com/sharepoint/v3" xmlns:ns2="d0eeaf59-be83-472c-8e5b-1f45fa849769" xmlns:ns3="f9c52ff8-8a23-46ba-8499-dc74e9f42d3f" xmlns:ns4="230e9df3-be65-4c73-a93b-d1236ebd677e" targetNamespace="http://schemas.microsoft.com/office/2006/metadata/properties" ma:root="true" ma:fieldsID="af16994b3177b213071089987b3cbe18" ns1:_="" ns2:_="" ns3:_="" ns4:_="">
     <xsd:import namespace="http://schemas.microsoft.com/sharepoint/v3"/>
@@ -6630,28 +6584,6 @@
 </ct:contentTypeSchema>
 </file>
 
-<file path=customXml/item2.xml><?xml version="1.0" encoding="utf-8"?>
-<LongProperties xmlns="http://schemas.microsoft.com/office/2006/metadata/longProperties"/>
-</file>
-
-<file path=customXml/item3.xml><?xml version="1.0" encoding="utf-8"?>
-<p:properties xmlns:p="http://schemas.microsoft.com/office/2006/metadata/properties" xmlns:xsi="http://www.w3.org/2001/XMLSchema-instance" xmlns:pc="http://schemas.microsoft.com/office/infopath/2007/PartnerControls">
-  <documentManagement>
-    <_ip_UnifiedCompliancePolicyUIAction xmlns="http://schemas.microsoft.com/sharepoint/v3" xsi:nil="true"/>
-    <_ip_UnifiedCompliancePolicyProperties xmlns="http://schemas.microsoft.com/sharepoint/v3" xsi:nil="true"/>
-    <lcf76f155ced4ddcb4097134ff3c332f xmlns="d0eeaf59-be83-472c-8e5b-1f45fa849769">
-      <Terms xmlns="http://schemas.microsoft.com/office/infopath/2007/PartnerControls"/>
-    </lcf76f155ced4ddcb4097134ff3c332f>
-    <TaxCatchAll xmlns="230e9df3-be65-4c73-a93b-d1236ebd677e" xsi:nil="true"/>
-    <MTC_x002d_Date xmlns="d0eeaf59-be83-472c-8e5b-1f45fa849769" xsi:nil="true"/>
-  </documentManagement>
-</p:properties>
-</file>
-
-<file path=customXml/item4.xml><?xml version="1.0" encoding="utf-8"?>
-<b:Sources xmlns:b="http://schemas.openxmlformats.org/officeDocument/2006/bibliography" xmlns="http://schemas.openxmlformats.org/officeDocument/2006/bibliography" SelectedStyle="\APASixthEditionOfficeOnline.xsl" StyleName="APA" Version="6"/>
-</file>
-
 <file path=customXml/item5.xml><?xml version="1.0" encoding="utf-8"?>
 <?mso-contentType ?>
 <FormTemplates xmlns="http://schemas.microsoft.com/sharepoint/v3/contenttype/forms">
@@ -6662,6 +6594,34 @@
 </file>
 
 <file path=customXml/itemProps1.xml><?xml version="1.0" encoding="utf-8"?>
+<ds:datastoreItem xmlns:ds="http://schemas.openxmlformats.org/officeDocument/2006/customXml" ds:itemID="{0ECBB8E2-B8F7-4E27-8730-D11099CEDF8F}">
+  <ds:schemaRefs>
+    <ds:schemaRef ds:uri="http://schemas.openxmlformats.org/officeDocument/2006/bibliography"/>
+  </ds:schemaRefs>
+</ds:datastoreItem>
+</file>
+
+<file path=customXml/itemProps2.xml><?xml version="1.0" encoding="utf-8"?>
+<ds:datastoreItem xmlns:ds="http://schemas.openxmlformats.org/officeDocument/2006/customXml" ds:itemID="{7BD166D2-DCEB-467C-A816-5332000280C2}">
+  <ds:schemaRefs>
+    <ds:schemaRef ds:uri="http://schemas.microsoft.com/office/2006/metadata/properties"/>
+    <ds:schemaRef ds:uri="http://schemas.microsoft.com/office/infopath/2007/PartnerControls"/>
+    <ds:schemaRef ds:uri="http://schemas.microsoft.com/sharepoint/v3"/>
+    <ds:schemaRef ds:uri="d0eeaf59-be83-472c-8e5b-1f45fa849769"/>
+    <ds:schemaRef ds:uri="230e9df3-be65-4c73-a93b-d1236ebd677e"/>
+  </ds:schemaRefs>
+</ds:datastoreItem>
+</file>
+
+<file path=customXml/itemProps3.xml><?xml version="1.0" encoding="utf-8"?>
+<ds:datastoreItem xmlns:ds="http://schemas.openxmlformats.org/officeDocument/2006/customXml" ds:itemID="{87CB33AD-188F-4B3D-A5CC-14F241318109}">
+  <ds:schemaRefs>
+    <ds:schemaRef ds:uri="http://schemas.microsoft.com/office/2006/metadata/longProperties"/>
+  </ds:schemaRefs>
+</ds:datastoreItem>
+</file>
+
+<file path=customXml/itemProps4.xml><?xml version="1.0" encoding="utf-8"?>
 <ds:datastoreItem xmlns:ds="http://schemas.openxmlformats.org/officeDocument/2006/customXml" ds:itemID="{9CB5E5A2-FFDD-4FEC-83DB-F1C71666C208}">
   <ds:schemaRefs>
     <ds:schemaRef ds:uri="http://schemas.microsoft.com/office/2006/metadata/contentType"/>
@@ -6682,34 +6642,6 @@
 </ds:datastoreItem>
 </file>
 
-<file path=customXml/itemProps2.xml><?xml version="1.0" encoding="utf-8"?>
-<ds:datastoreItem xmlns:ds="http://schemas.openxmlformats.org/officeDocument/2006/customXml" ds:itemID="{87CB33AD-188F-4B3D-A5CC-14F241318109}">
-  <ds:schemaRefs>
-    <ds:schemaRef ds:uri="http://schemas.microsoft.com/office/2006/metadata/longProperties"/>
-  </ds:schemaRefs>
-</ds:datastoreItem>
-</file>
-
-<file path=customXml/itemProps3.xml><?xml version="1.0" encoding="utf-8"?>
-<ds:datastoreItem xmlns:ds="http://schemas.openxmlformats.org/officeDocument/2006/customXml" ds:itemID="{7BD166D2-DCEB-467C-A816-5332000280C2}">
-  <ds:schemaRefs>
-    <ds:schemaRef ds:uri="http://schemas.microsoft.com/office/2006/metadata/properties"/>
-    <ds:schemaRef ds:uri="http://schemas.microsoft.com/office/infopath/2007/PartnerControls"/>
-    <ds:schemaRef ds:uri="http://schemas.microsoft.com/sharepoint/v3"/>
-    <ds:schemaRef ds:uri="d0eeaf59-be83-472c-8e5b-1f45fa849769"/>
-    <ds:schemaRef ds:uri="230e9df3-be65-4c73-a93b-d1236ebd677e"/>
-  </ds:schemaRefs>
-</ds:datastoreItem>
-</file>
-
-<file path=customXml/itemProps4.xml><?xml version="1.0" encoding="utf-8"?>
-<ds:datastoreItem xmlns:ds="http://schemas.openxmlformats.org/officeDocument/2006/customXml" ds:itemID="{0ECBB8E2-B8F7-4E27-8730-D11099CEDF8F}">
-  <ds:schemaRefs>
-    <ds:schemaRef ds:uri="http://schemas.openxmlformats.org/officeDocument/2006/bibliography"/>
-  </ds:schemaRefs>
-</ds:datastoreItem>
-</file>
-
 <file path=customXml/itemProps5.xml><?xml version="1.0" encoding="utf-8"?>
 <ds:datastoreItem xmlns:ds="http://schemas.openxmlformats.org/officeDocument/2006/customXml" ds:itemID="{8B8A9E0A-E09F-4DBA-AAF4-6569B19DCD2E}">
   <ds:schemaRefs>

</xml_diff>